<commit_message>
Fix Nullplan template processing with comprehensive field mapping and dynamic variables
- Update robust processor to use correct database field mapping (sender_address, reference_number)
- Fix creditor address resolution with proper fallback chain
- Implement creditor-specific reference numbers instead of client reference
- Add dynamic "Datum in 3 Monaten" variable to replace hardcoded dates
- Enhance client data preparation with complete financial_data mapping
- Fix income display to use monthly_net_income from financial_data
- Standardize creditor name field priority across all operations

🤖 Generated with [Claude Code](https://claude.ai/code)

Co-Authored-By: Claude <noreply@anthropic.com>
</commit_message>
<xml_diff>
--- a/server/templates/Nullplan_Text_Template.docx
+++ b/server/templates/Nullplan_Text_Template.docx
@@ -2421,7 +2421,7 @@
       </w:pPr>
       <w:r>
         <w:rPr/>
-        <w:t>Nach Ablauf der Planlaufzeit von 36 Monaten wird die Restforderung erlassen. Frau Laux erhält den entwerteten Vollstreckungstitel zurück, eine Bewilligung zur Löschung bei der Schufa und ein Erledigungsschreiben.</w:t>
+        <w:t>Nach Ablauf der Planlaufzeit von 36 Monaten wird die Restforderung erlassen. "Name Mandant" erhält den entwerteten Vollstreckungstitel zurück, eine Bewilligung zur Löschung bei der Schufa und ein Erledigungsschreiben.</w:t>
       </w:r>
     </w:p>
     <w:p>
@@ -3079,7 +3079,7 @@
           <w:spacing w:val="-2"/>
           <w:sz w:val="24"/>
         </w:rPr>
-        <w:t>01.08.2025</w:t>
+        <w:t>"Datum in 3 Monaten"</w:t>
       </w:r>
     </w:p>
     <w:p>

</xml_diff>

<commit_message>
Fix creditor name and case number issues in Nullplan template
- Add creditor name variable before address in template header
- Remove duplicate hardcoded "TS-JK" text causing "404040/TS-JK TS-JK" issue
- Update Aktenzeichen variable to use clean reference number without suffix
- Template now properly displays creditor name above address
- Case number shows as clean "404040" format
- All 19 template variables now process correctly

🤖 Generated with [Claude Code](https://claude.ai/code)

Co-Authored-By: Claude <noreply@anthropic.com>
</commit_message>
<xml_diff>
--- a/server/templates/Nullplan_Text_Template.docx
+++ b/server/templates/Nullplan_Text_Template.docx
@@ -342,6 +342,15 @@
       <w:pPr>
         <w:pStyle w:val="BodyText"/>
         <w:ind w:left="128"/>
+      </w:pPr>
+      <w:r>
+        <w:rPr/>
+        <w:t>"Name des Gläubigers"</w:t>
+      </w:r>
+    </w:p>
+    <w:p>
+      <w:pPr>
+        <w:pStyle w:val="BodyText"/>
       </w:pPr>
       <w:r>
         <w:rPr/>
@@ -1780,7 +1789,7 @@
           <w:b/>
           <w:sz w:val="18"/>
         </w:rPr>
-        <w:t>TS-</w:t>
+        <w:t/>
       </w:r>
       <w:r>
         <w:rPr>
@@ -1788,7 +1797,7 @@
           <w:spacing w:val="-5"/>
           <w:sz w:val="18"/>
         </w:rPr>
-        <w:t>JK</w:t>
+        <w:t/>
       </w:r>
     </w:p>
     <w:p>

</xml_diff>